<commit_message>
Add ES and G reports
</commit_message>
<xml_diff>
--- a/CC/ES/es_report.docx
+++ b/CC/ES/es_report.docx
@@ -830,15 +830,7 @@
                     <w:color w:val="000000"/>
                     <w:lang w:bidi="ru-RU"/>
                   </w:rPr>
-                  <w:t xml:space="preserve">Юсуфов </w:t>
-                </w:r>
-                <w:proofErr w:type="gramStart"/>
-                <w:r>
-                  <w:rPr>
-                    <w:color w:val="000000"/>
-                    <w:lang w:bidi="ru-RU"/>
-                  </w:rPr>
-                  <w:t>А</w:t>
+                  <w:t>Юсуфов А</w:t>
                 </w:r>
                 <w:r>
                   <w:rPr>
@@ -854,7 +846,6 @@
                   </w:rPr>
                   <w:t>С.</w:t>
                 </w:r>
-                <w:proofErr w:type="gramEnd"/>
               </w:p>
             </w:tc>
           </w:sdtContent>
@@ -957,15 +948,7 @@
                   <w:t>/</w:t>
                 </w:r>
                 <w:r>
-                  <w:t>м-</w:t>
-                </w:r>
-                <w:proofErr w:type="gramStart"/>
-                <w:r>
-                  <w:t>24-1</w:t>
-                </w:r>
-                <w:proofErr w:type="gramEnd"/>
-                <w:r>
-                  <w:t>-о</w:t>
+                  <w:t>м-24-1-о</w:t>
                 </w:r>
               </w:sdtContent>
             </w:sdt>
@@ -1138,23 +1121,7 @@
                     <w:color w:val="000000"/>
                     <w:lang w:bidi="ru-RU"/>
                   </w:rPr>
-                  <w:t>доцент кафедры «</w:t>
-                </w:r>
-                <w:proofErr w:type="spellStart"/>
-                <w:r>
-                  <w:rPr>
-                    <w:color w:val="000000"/>
-                    <w:lang w:bidi="ru-RU"/>
-                  </w:rPr>
-                  <w:t>ИТиКС</w:t>
-                </w:r>
-                <w:proofErr w:type="spellEnd"/>
-                <w:r>
-                  <w:rPr>
-                    <w:color w:val="000000"/>
-                    <w:lang w:bidi="ru-RU"/>
-                  </w:rPr>
-                  <w:t>»</w:t>
+                  <w:t>доцент кафедры «ИТиКС»</w:t>
                 </w:r>
               </w:p>
             </w:tc>
@@ -3114,6 +3081,46 @@
           </w:p>
         </w:tc>
       </w:tr>
+      <w:tr>
+        <w:tc>
+          <w:tcPr>
+            <w:tcW w:w="1775" w:type="dxa"/>
+          </w:tcPr>
+          <w:p>
+            <w:pPr>
+              <w:pStyle w:val="afd"/>
+              <w:rPr>
+                <w:lang w:val="en-US"/>
+              </w:rPr>
+            </w:pPr>
+            <w:r>
+              <w:rPr>
+                <w:lang w:val="en-US"/>
+              </w:rPr>
+              <w:t>DIEC</w:t>
+            </w:r>
+          </w:p>
+        </w:tc>
+        <w:tc>
+          <w:tcPr>
+            <w:tcW w:w="7570" w:type="dxa"/>
+          </w:tcPr>
+          <w:p>
+            <w:pPr>
+              <w:pStyle w:val="afd"/>
+              <w:rPr>
+                <w:rFonts w:eastAsia="Calibri"/>
+              </w:rPr>
+            </w:pPr>
+            <w:r>
+              <w:rPr>
+                <w:rFonts w:eastAsia="Calibri"/>
+              </w:rPr>
+              <w:t>Дизельный отсек</w:t>
+            </w:r>
+          </w:p>
+        </w:tc>
+      </w:tr>
     </w:tbl>
     <w:p>
       <w:pPr>
@@ -3271,6 +3278,7 @@
         </w:numPr>
       </w:pPr>
       <w:r>
+        <w:lastRenderedPageBreak/>
         <w:t>Исследование надежности и безопасности</w:t>
       </w:r>
       <w:r>
@@ -3289,7 +3297,6 @@
         </w:numPr>
       </w:pPr>
       <w:r>
-        <w:lastRenderedPageBreak/>
         <w:t>Симуляция и выявление недостатков.</w:t>
       </w:r>
     </w:p>
@@ -3517,16 +3524,11 @@
         <w:rPr>
           <w:lang w:val="af-ZA"/>
         </w:rPr>
-        <w:t>es</w:t>
-      </w:r>
-      <w:r>
-        <w:t>_</w:t>
-      </w:r>
-      <w:proofErr w:type="spellStart"/>
-      <w:r>
-        <w:t>requirements</w:t>
-      </w:r>
-      <w:proofErr w:type="spellEnd"/>
+        <w:t>mbs</w:t>
+      </w:r>
+      <w:r>
+        <w:t>_requirements</w:t>
+      </w:r>
       <w:r>
         <w:t>.</w:t>
       </w:r>
@@ -3540,6 +3542,30 @@
         </w:numPr>
       </w:pPr>
       <w:r>
+        <w:t xml:space="preserve">Документ контроля интерфейсов подсистемы «Дизельный отсек» - </w:t>
+      </w:r>
+      <w:r>
+        <w:rPr>
+          <w:lang w:val="af-ZA"/>
+        </w:rPr>
+        <w:t>diec_requirements</w:t>
+      </w:r>
+      <w:r>
+        <w:rPr>
+          <w:lang w:val="af-ZA"/>
+        </w:rPr>
+        <w:t>.</w:t>
+      </w:r>
+    </w:p>
+    <w:p>
+      <w:pPr>
+        <w:pStyle w:val="af5"/>
+        <w:numPr>
+          <w:ilvl w:val="0"/>
+          <w:numId w:val="2"/>
+        </w:numPr>
+      </w:pPr>
+      <w:r>
         <w:t xml:space="preserve">Документ контроля интерфейсов </w:t>
       </w:r>
       <w:r>
@@ -3555,13 +3581,8 @@
         <w:t>cc</w:t>
       </w:r>
       <w:r>
-        <w:t>_</w:t>
-      </w:r>
-      <w:proofErr w:type="spellStart"/>
-      <w:r>
-        <w:t>requirements</w:t>
-      </w:r>
-      <w:proofErr w:type="spellEnd"/>
+        <w:t>_requirements</w:t>
+      </w:r>
       <w:r>
         <w:t>.</w:t>
       </w:r>
@@ -3885,13 +3906,7 @@
           <w:rPr>
             <w:rFonts w:ascii="Cambria Math" w:hAnsi="Cambria Math"/>
           </w:rPr>
-          <m:t>≥</m:t>
-        </m:r>
-        <m:r>
-          <w:rPr>
-            <w:rFonts w:ascii="Cambria Math" w:hAnsi="Cambria Math"/>
-          </w:rPr>
-          <m:t>0</m:t>
+          <m:t>≥0</m:t>
         </m:r>
       </m:oMath>
     </w:p>
@@ -3964,6 +3979,7 @@
       </w:pPr>
       <w:r>
         <w:rPr>
+          <w:noProof/>
           <w:lang w:val="en-US"/>
         </w:rPr>
         <w:lastRenderedPageBreak/>
@@ -4042,204 +4058,6 @@
     </w:p>
     <w:p>
       <w:pPr>
-        <w:pStyle w:val="af1"/>
-      </w:pPr>
-    </w:p>
-    <w:p>
-      <w:pPr>
-        <w:pStyle w:val="af1"/>
-        <w:rPr>
-          <w:lang w:val="af-ZA"/>
-        </w:rPr>
-      </w:pPr>
-      <w:r>
-        <w:rPr>
-          <w:lang w:val="af-ZA"/>
-        </w:rPr>
-        <w:t>//</w:t>
-      </w:r>
-    </w:p>
-    <w:p>
-      <w:pPr>
-        <w:pStyle w:val="af1"/>
-      </w:pPr>
-      <w:r>
-        <w:t>Режимы.</w:t>
-      </w:r>
-    </w:p>
-    <w:p>
-      <w:pPr>
-        <w:pStyle w:val="af5"/>
-        <w:numPr>
-          <w:ilvl w:val="0"/>
-          <w:numId w:val="6"/>
-        </w:numPr>
-      </w:pPr>
-      <w:r>
-        <w:t>Заполнение:</w:t>
-      </w:r>
-    </w:p>
-    <w:p>
-      <w:pPr>
-        <w:pStyle w:val="af5"/>
-        <w:numPr>
-          <w:ilvl w:val="0"/>
-          <w:numId w:val="7"/>
-        </w:numPr>
-      </w:pPr>
-      <w:r>
-        <w:t xml:space="preserve">для клапанов </w:t>
-      </w:r>
-      <w:proofErr w:type="spellStart"/>
-      <w:r>
-        <w:rPr>
-          <w:lang w:val="en-US"/>
-        </w:rPr>
-        <w:t>fillingValve</w:t>
-      </w:r>
-      <w:proofErr w:type="spellEnd"/>
-      <w:r>
-        <w:t>1-5</w:t>
-      </w:r>
-      <w:r>
-        <w:rPr>
-          <w:lang w:val="en-US"/>
-        </w:rPr>
-        <w:t>;</w:t>
-      </w:r>
-    </w:p>
-    <w:p>
-      <w:pPr>
-        <w:pStyle w:val="af5"/>
-        <w:numPr>
-          <w:ilvl w:val="0"/>
-          <w:numId w:val="7"/>
-        </w:numPr>
-      </w:pPr>
-      <w:r>
-        <w:t xml:space="preserve">управление зависит от </w:t>
-      </w:r>
-      <w:r>
-        <w:rPr>
-          <w:lang w:val="en-US"/>
-        </w:rPr>
-        <w:t>MBS</w:t>
-      </w:r>
-      <w:r>
-        <w:t>_</w:t>
-      </w:r>
-      <w:proofErr w:type="spellStart"/>
-      <w:r>
-        <w:rPr>
-          <w:lang w:val="en-US"/>
-        </w:rPr>
-        <w:t>targetFillingValveX</w:t>
-      </w:r>
-      <w:proofErr w:type="spellEnd"/>
-      <w:r>
-        <w:t>.</w:t>
-      </w:r>
-    </w:p>
-    <w:p>
-      <w:pPr>
-        <w:pStyle w:val="af5"/>
-        <w:numPr>
-          <w:ilvl w:val="0"/>
-          <w:numId w:val="6"/>
-        </w:numPr>
-      </w:pPr>
-      <w:r>
-        <w:t>Продувка:</w:t>
-      </w:r>
-    </w:p>
-    <w:p>
-      <w:pPr>
-        <w:pStyle w:val="af5"/>
-        <w:numPr>
-          <w:ilvl w:val="0"/>
-          <w:numId w:val="8"/>
-        </w:numPr>
-      </w:pPr>
-      <w:r>
-        <w:t xml:space="preserve">для клапанов </w:t>
-      </w:r>
-      <w:proofErr w:type="spellStart"/>
-      <w:r>
-        <w:rPr>
-          <w:lang w:val="en-US"/>
-        </w:rPr>
-        <w:t>purgingValves</w:t>
-      </w:r>
-      <w:proofErr w:type="spellEnd"/>
-      <w:r>
-        <w:rPr>
-          <w:lang w:val="en-US"/>
-        </w:rPr>
-        <w:t>;</w:t>
-      </w:r>
-    </w:p>
-    <w:p>
-      <w:pPr>
-        <w:pStyle w:val="af5"/>
-        <w:numPr>
-          <w:ilvl w:val="0"/>
-          <w:numId w:val="8"/>
-        </w:numPr>
-      </w:pPr>
-      <w:r>
-        <w:t xml:space="preserve">управление зависит от </w:t>
-      </w:r>
-      <w:r>
-        <w:rPr>
-          <w:lang w:val="en-US"/>
-        </w:rPr>
-        <w:t>MBS</w:t>
-      </w:r>
-      <w:r>
-        <w:t>_</w:t>
-      </w:r>
-      <w:proofErr w:type="spellStart"/>
-      <w:r>
-        <w:rPr>
-          <w:lang w:val="en-US"/>
-        </w:rPr>
-        <w:t>targetPurgingValves</w:t>
-      </w:r>
-      <w:proofErr w:type="spellEnd"/>
-      <w:r>
-        <w:t>.</w:t>
-      </w:r>
-    </w:p>
-    <w:p>
-      <w:pPr>
-        <w:pStyle w:val="af1"/>
-      </w:pPr>
-      <w:r>
-        <w:t>Система выполняет управление на основе целевых значений, соблюдая условия включения</w:t>
-      </w:r>
-      <w:r>
-        <w:t>/</w:t>
-      </w:r>
-      <w:r>
-        <w:t>выключения, что делает её простой и эффективной.</w:t>
-      </w:r>
-    </w:p>
-    <w:p>
-      <w:pPr>
-        <w:pStyle w:val="af1"/>
-        <w:rPr>
-          <w:lang w:val="af-ZA"/>
-        </w:rPr>
-      </w:pPr>
-      <w:r>
-        <w:rPr>
-          <w:lang w:val="af-ZA"/>
-        </w:rPr>
-        <w:t>//</w:t>
-      </w:r>
-    </w:p>
-    <w:p>
-      <w:pPr>
         <w:pStyle w:val="23"/>
       </w:pPr>
       <w:bookmarkStart w:id="9" w:name="_Toc183979104"/>
@@ -4303,7 +4121,6 @@
               <w:jc w:val="center"/>
             </w:pPr>
             <w:r>
-              <w:lastRenderedPageBreak/>
               <w:t>Устройство системы 1</w:t>
             </w:r>
           </w:p>
@@ -4816,15 +4633,8 @@
         </w:numPr>
       </w:pPr>
       <w:r>
-        <w:t xml:space="preserve">Убедитесь, что у вас установлен MATLAB </w:t>
-      </w:r>
-      <w:proofErr w:type="spellStart"/>
-      <w:r>
-        <w:t>Simulink</w:t>
-      </w:r>
-      <w:proofErr w:type="spellEnd"/>
-      <w:r>
-        <w:t xml:space="preserve"> (R202</w:t>
+        <w:lastRenderedPageBreak/>
+        <w:t>Убедитесь, что у вас установлен MATLAB Simulink (R202</w:t>
       </w:r>
       <w:r>
         <w:t>4a</w:t>
@@ -4851,15 +4661,7 @@
         <w:t>ES</w:t>
       </w:r>
       <w:r>
-        <w:t xml:space="preserve"> MATLAB </w:t>
-      </w:r>
-      <w:proofErr w:type="spellStart"/>
-      <w:r>
-        <w:t>Simulink</w:t>
-      </w:r>
-      <w:proofErr w:type="spellEnd"/>
-      <w:r>
-        <w:t>. Вы можете открыть его, выбрав команду «Open» в меню «File».</w:t>
+        <w:t xml:space="preserve"> MATLAB Simulink. Вы можете открыть его, выбрав команду «Open» в меню «File».</w:t>
       </w:r>
     </w:p>
     <w:p>
@@ -4889,15 +4691,7 @@
         </w:numPr>
       </w:pPr>
       <w:r>
-        <w:t xml:space="preserve">При изменении структурной части, перед запуском модели рекомендуется проверить ее на ошибки и предупреждения. Для этого можно воспользоваться функцией «Check Model» в меню «Model </w:t>
-      </w:r>
-      <w:proofErr w:type="spellStart"/>
-      <w:r>
-        <w:t>Verification</w:t>
-      </w:r>
-      <w:proofErr w:type="spellEnd"/>
-      <w:r>
-        <w:t>». Это позволит обнаружить потенциальные проблемы, которые могут повлиять на результаты или стабильность модели.</w:t>
+        <w:t>При изменении структурной части, перед запуском модели рекомендуется проверить ее на ошибки и предупреждения. Для этого можно воспользоваться функцией «Check Model» в меню «Model Verification». Это позволит обнаружить потенциальные проблемы, которые могут повлиять на результаты или стабильность модели.</w:t>
       </w:r>
     </w:p>
     <w:p>
@@ -4909,23 +4703,7 @@
         </w:numPr>
       </w:pPr>
       <w:r>
-        <w:t>Нажмите кнопку «Start» или используйте горячую клавишу «</w:t>
-      </w:r>
-      <w:proofErr w:type="spellStart"/>
-      <w:r>
-        <w:t>Ctrl+T</w:t>
-      </w:r>
-      <w:proofErr w:type="spellEnd"/>
-      <w:r>
-        <w:t xml:space="preserve">» для начала выполнения модели. MATLAB </w:t>
-      </w:r>
-      <w:proofErr w:type="spellStart"/>
-      <w:r>
-        <w:t>Simulink</w:t>
-      </w:r>
-      <w:proofErr w:type="spellEnd"/>
-      <w:r>
-        <w:t xml:space="preserve"> начнет вычислять значения переменных в модели и симулировать ее работу.</w:t>
+        <w:t>Нажмите кнопку «Start» или используйте горячую клавишу «Ctrl+T» для начала выполнения модели. MATLAB Simulink начнет вычислять значения переменных в модели и симулировать ее работу.</w:t>
       </w:r>
     </w:p>
     <w:p>
@@ -4937,19 +4715,7 @@
         </w:numPr>
       </w:pPr>
       <w:r>
-        <w:t xml:space="preserve">Во время выполнения модели вы можете отслеживать значения различных переменных и сигналов, используя инструменты отображения данных, такие как </w:t>
-      </w:r>
-      <w:r>
-        <w:lastRenderedPageBreak/>
-        <w:t>«</w:t>
-      </w:r>
-      <w:proofErr w:type="spellStart"/>
-      <w:r>
-        <w:t>Scope</w:t>
-      </w:r>
-      <w:proofErr w:type="spellEnd"/>
-      <w:r>
-        <w:t>» или «Display» (необходимо разместить заранее). Это поможет вам анализировать поведение модели и убедиться, что она работает в соответствии с вашими ожиданиями.</w:t>
+        <w:t>Во время выполнения модели вы можете отслеживать значения различных переменных и сигналов, используя инструменты отображения данных, такие как «Scope» или «Display» (необходимо разместить заранее). Это поможет вам анализировать поведение модели и убедиться, что она работает в соответствии с вашими ожиданиями.</w:t>
       </w:r>
     </w:p>
     <w:p>
@@ -5007,7 +4773,6 @@
       <w:r>
         <w:t xml:space="preserve">Изменение состояний и режимов в модели </w:t>
       </w:r>
-      <w:proofErr w:type="gramStart"/>
       <w:r>
         <w:rPr>
           <w:lang w:val="en-US"/>
@@ -5018,11 +4783,7 @@
         <w:t xml:space="preserve"> </w:t>
       </w:r>
       <w:r>
-        <w:t xml:space="preserve"> происходят</w:t>
-      </w:r>
-      <w:proofErr w:type="gramEnd"/>
-      <w:r>
-        <w:t xml:space="preserve"> в автоматическом режиме.</w:t>
+        <w:t xml:space="preserve"> происходят в автоматическом режиме.</w:t>
       </w:r>
     </w:p>
     <w:p>
@@ -5030,6 +4791,7 @@
         <w:pStyle w:val="af1"/>
       </w:pPr>
       <w:r>
+        <w:lastRenderedPageBreak/>
         <w:t>Для этого используются блоки, называемые</w:t>
       </w:r>
       <w:r>
@@ -5098,15 +4860,7 @@
         <w:pStyle w:val="af1"/>
       </w:pPr>
       <w:r>
-        <w:t xml:space="preserve">В MATLAB </w:t>
-      </w:r>
-      <w:proofErr w:type="spellStart"/>
-      <w:r>
-        <w:t>Simulink</w:t>
-      </w:r>
-      <w:proofErr w:type="spellEnd"/>
-      <w:r>
-        <w:t xml:space="preserve"> вы можете использовать переменные, чтобы передавать данные и управлять моделью. Вы можете изменять переменные в панели «Model Explorer» или использовать встроенные переменные, такие как время моделирования</w:t>
+        <w:t>В MATLAB Simulink вы можете использовать переменные, чтобы передавать данные и управлять моделью. Вы можете изменять переменные в панели «Model Explorer» или использовать встроенные переменные, такие как время моделирования</w:t>
       </w:r>
       <w:r>
         <w:t xml:space="preserve"> или частота дискредитации.</w:t>
@@ -5115,233 +4869,10 @@
     <w:p>
       <w:pPr>
         <w:pStyle w:val="af1"/>
-      </w:pPr>
-      <w:r>
-        <w:t>В таблице 2.1 указан перечень используемых переменных.</w:t>
-      </w:r>
-    </w:p>
-    <w:p>
-      <w:pPr>
-        <w:pStyle w:val="af1"/>
-      </w:pPr>
-    </w:p>
-    <w:p>
-      <w:pPr>
-        <w:pStyle w:val="afd"/>
-      </w:pPr>
-      <w:r>
-        <w:t xml:space="preserve">Таблица 2.1 </w:t>
-      </w:r>
-      <w:r>
-        <w:t>–</w:t>
-      </w:r>
-      <w:r>
-        <w:t xml:space="preserve"> </w:t>
-      </w:r>
-      <w:r>
-        <w:t>Используемые переменные</w:t>
-      </w:r>
-    </w:p>
-    <w:tbl>
-      <w:tblPr>
-        <w:tblStyle w:val="ac"/>
-        <w:tblW w:w="0" w:type="auto"/>
-        <w:tblLook w:val="04A0" w:firstRow="1" w:lastRow="0" w:firstColumn="1" w:lastColumn="0" w:noHBand="0" w:noVBand="1"/>
-      </w:tblPr>
-      <w:tblGrid>
-        <w:gridCol w:w="4814"/>
-        <w:gridCol w:w="4814"/>
-      </w:tblGrid>
-      <w:tr>
-        <w:tc>
-          <w:tcPr>
-            <w:tcW w:w="4814" w:type="dxa"/>
-          </w:tcPr>
-          <w:p>
-            <w:pPr>
-              <w:pStyle w:val="afd"/>
-            </w:pPr>
-            <w:r>
-              <w:t>Имя</w:t>
-            </w:r>
-          </w:p>
-        </w:tc>
-        <w:tc>
-          <w:tcPr>
-            <w:tcW w:w="4814" w:type="dxa"/>
-          </w:tcPr>
-          <w:p>
-            <w:pPr>
-              <w:pStyle w:val="afd"/>
-            </w:pPr>
-            <w:r>
-              <w:t>Начальное значение</w:t>
-            </w:r>
-          </w:p>
-        </w:tc>
-      </w:tr>
-      <w:tr>
-        <w:tc>
-          <w:tcPr>
-            <w:tcW w:w="4814" w:type="dxa"/>
-          </w:tcPr>
-          <w:p>
-            <w:pPr>
-              <w:pStyle w:val="afd"/>
-              <w:rPr>
-                <w:lang w:val="af-ZA"/>
-              </w:rPr>
-            </w:pPr>
-            <w:r>
-              <w:rPr>
-                <w:lang w:val="af-ZA"/>
-              </w:rPr>
-              <w:t>speed</w:t>
-            </w:r>
-          </w:p>
-        </w:tc>
-        <w:tc>
-          <w:tcPr>
-            <w:tcW w:w="4814" w:type="dxa"/>
-          </w:tcPr>
-          <w:p>
-            <w:pPr>
-              <w:pStyle w:val="afd"/>
-              <w:rPr>
-                <w:lang w:val="af-ZA"/>
-              </w:rPr>
-            </w:pPr>
-            <w:r>
-              <w:rPr>
-                <w:lang w:val="af-ZA"/>
-              </w:rPr>
-              <w:t>5</w:t>
-            </w:r>
-          </w:p>
-        </w:tc>
-      </w:tr>
-      <w:tr>
-        <w:tc>
-          <w:tcPr>
-            <w:tcW w:w="4814" w:type="dxa"/>
-          </w:tcPr>
-          <w:p>
-            <w:pPr>
-              <w:pStyle w:val="afd"/>
-              <w:rPr>
-                <w:lang w:val="af-ZA"/>
-              </w:rPr>
-            </w:pPr>
-            <w:r>
-              <w:rPr>
-                <w:lang w:val="af-ZA"/>
-              </w:rPr>
-              <w:t>frontSlant</w:t>
-            </w:r>
-          </w:p>
-        </w:tc>
-        <w:tc>
-          <w:tcPr>
-            <w:tcW w:w="4814" w:type="dxa"/>
-          </w:tcPr>
-          <w:p>
-            <w:pPr>
-              <w:pStyle w:val="afd"/>
-              <w:rPr>
-                <w:lang w:val="af-ZA"/>
-              </w:rPr>
-            </w:pPr>
-            <w:r>
-              <w:t>0</w:t>
-            </w:r>
-          </w:p>
-        </w:tc>
-      </w:tr>
-      <w:tr>
-        <w:tc>
-          <w:tcPr>
-            <w:tcW w:w="4814" w:type="dxa"/>
-          </w:tcPr>
-          <w:p>
-            <w:pPr>
-              <w:pStyle w:val="afd"/>
-              <w:rPr>
-                <w:lang w:val="af-ZA"/>
-              </w:rPr>
-            </w:pPr>
-            <w:r>
-              <w:rPr>
-                <w:lang w:val="af-ZA"/>
-              </w:rPr>
-              <w:lastRenderedPageBreak/>
-              <w:t>rearSlant</w:t>
-            </w:r>
-          </w:p>
-        </w:tc>
-        <w:tc>
-          <w:tcPr>
-            <w:tcW w:w="4814" w:type="dxa"/>
-          </w:tcPr>
-          <w:p>
-            <w:pPr>
-              <w:pStyle w:val="afd"/>
-              <w:rPr>
-                <w:lang w:val="af-ZA"/>
-              </w:rPr>
-            </w:pPr>
-            <w:r>
-              <w:rPr>
-                <w:lang w:val="af-ZA"/>
-              </w:rPr>
-              <w:t>10</w:t>
-            </w:r>
-          </w:p>
-        </w:tc>
-      </w:tr>
-      <w:tr>
-        <w:tc>
-          <w:tcPr>
-            <w:tcW w:w="4814" w:type="dxa"/>
-          </w:tcPr>
-          <w:p>
-            <w:pPr>
-              <w:pStyle w:val="afd"/>
-              <w:rPr>
-                <w:lang w:val="af-ZA"/>
-              </w:rPr>
-            </w:pPr>
-            <w:r>
-              <w:rPr>
-                <w:lang w:val="af-ZA"/>
-              </w:rPr>
-              <w:t>floodingLevel</w:t>
-            </w:r>
-          </w:p>
-        </w:tc>
-        <w:tc>
-          <w:tcPr>
-            <w:tcW w:w="4814" w:type="dxa"/>
-          </w:tcPr>
-          <w:p>
-            <w:pPr>
-              <w:pStyle w:val="afd"/>
-              <w:rPr>
-                <w:lang w:val="af-ZA"/>
-              </w:rPr>
-            </w:pPr>
-            <w:r>
-              <w:rPr>
-                <w:lang w:val="af-ZA"/>
-              </w:rPr>
-              <w:t>100</w:t>
-            </w:r>
-          </w:p>
-        </w:tc>
-      </w:tr>
-    </w:tbl>
-    <w:p>
-      <w:pPr>
-        <w:pStyle w:val="af1"/>
+        <w:ind w:firstLine="0"/>
+        <w:rPr>
+          <w:lang w:val="af-ZA"/>
+        </w:rPr>
       </w:pPr>
     </w:p>
     <w:p>
@@ -5405,37 +4936,13 @@
         <w:pStyle w:val="af1"/>
       </w:pPr>
       <w:r>
-        <w:t xml:space="preserve">Model </w:t>
-      </w:r>
-      <w:proofErr w:type="spellStart"/>
-      <w:r>
-        <w:t>Advisor</w:t>
-      </w:r>
-      <w:proofErr w:type="spellEnd"/>
-      <w:r>
-        <w:t xml:space="preserve"> </w:t>
+        <w:t xml:space="preserve">Model Advisor </w:t>
       </w:r>
       <w:r>
         <w:t>–</w:t>
       </w:r>
       <w:r>
-        <w:t xml:space="preserve"> это инструмент в MATLAB </w:t>
-      </w:r>
-      <w:proofErr w:type="spellStart"/>
-      <w:r>
-        <w:t>Simulink</w:t>
-      </w:r>
-      <w:proofErr w:type="spellEnd"/>
-      <w:r>
-        <w:t xml:space="preserve">, который помогает проводить проверку и анализ моделей для выявления потенциальных проблем и нарушений стандартов проектирования. Этот инструмент осуществляет статический анализ моделей </w:t>
-      </w:r>
-      <w:proofErr w:type="spellStart"/>
-      <w:r>
-        <w:t>Simulink</w:t>
-      </w:r>
-      <w:proofErr w:type="spellEnd"/>
-      <w:r>
-        <w:t xml:space="preserve"> и автоматически предлагает рекомендации по их улучшению.</w:t>
+        <w:t xml:space="preserve"> это инструмент в MATLAB Simulink, который помогает проводить проверку и анализ моделей для выявления потенциальных проблем и нарушений стандартов проектирования. Этот инструмент осуществляет статический анализ моделей Simulink и автоматически предлагает рекомендации по их улучшению.</w:t>
       </w:r>
     </w:p>
     <w:p>
@@ -5505,31 +5012,11 @@
         </w:numPr>
       </w:pPr>
       <w:r>
-        <w:t xml:space="preserve">Model </w:t>
-      </w:r>
-      <w:proofErr w:type="spellStart"/>
-      <w:r>
-        <w:t>Advisor</w:t>
-      </w:r>
-      <w:proofErr w:type="spellEnd"/>
-      <w:r>
-        <w:t xml:space="preserve"> помогает выявлять потенциальные ошибки и проблемы в моделях </w:t>
-      </w:r>
-      <w:proofErr w:type="spellStart"/>
-      <w:r>
-        <w:t>Simulink</w:t>
-      </w:r>
-      <w:proofErr w:type="spellEnd"/>
-      <w:r>
-        <w:t xml:space="preserve">. Это может включать в себя нарушение стандартов проектирования, неправильное использование блоков и функций, отсутствие документации и другие важные аспекты моделирования. Рекомендации от Model </w:t>
-      </w:r>
-      <w:proofErr w:type="spellStart"/>
-      <w:r>
-        <w:t>Advisor</w:t>
-      </w:r>
-      <w:proofErr w:type="spellEnd"/>
-      <w:r>
-        <w:t xml:space="preserve"> помогут исправить эти проблемы и улучшить качество модели.</w:t>
+        <w:t xml:space="preserve">Model Advisor помогает выявлять потенциальные ошибки и проблемы в моделях Simulink. Это может включать в себя нарушение стандартов </w:t>
+      </w:r>
+      <w:r>
+        <w:lastRenderedPageBreak/>
+        <w:t>проектирования, неправильное использование блоков и функций, отсутствие документации и другие важные аспекты моделирования. Рекомендации от Model Advisor помогут исправить эти проблемы и улучшить качество модели.</w:t>
       </w:r>
     </w:p>
     <w:p>
@@ -5541,31 +5028,7 @@
         </w:numPr>
       </w:pPr>
       <w:r>
-        <w:t xml:space="preserve">Model </w:t>
-      </w:r>
-      <w:proofErr w:type="spellStart"/>
-      <w:r>
-        <w:t>Advisor</w:t>
-      </w:r>
-      <w:proofErr w:type="spellEnd"/>
-      <w:r>
-        <w:t xml:space="preserve"> предлагает проверку моделей на соответствие различным стандартам и рекомендациям. Например, это может быть проверка соответствия стандартам </w:t>
-      </w:r>
-      <w:proofErr w:type="spellStart"/>
-      <w:r>
-        <w:t>SafetyISO</w:t>
-      </w:r>
-      <w:proofErr w:type="spellEnd"/>
-      <w:r>
-        <w:t xml:space="preserve"> 26262, MATLAB Style </w:t>
-      </w:r>
-      <w:proofErr w:type="spellStart"/>
-      <w:r>
-        <w:t>Guidelines</w:t>
-      </w:r>
-      <w:proofErr w:type="spellEnd"/>
-      <w:r>
-        <w:t xml:space="preserve"> и другим. Это особенно полезно для проектов, связанных с разработкой встраиваемых систем, где соблюдение стандартов может быть обязательным требованием.</w:t>
+        <w:t>Model Advisor предлагает проверку моделей на соответствие различным стандартам и рекомендациям. Например, это может быть проверка соответствия стандартам SafetyISO 26262, MATLAB Style Guidelines и другим. Это особенно полезно для проектов, связанных с разработкой встраиваемых систем, где соблюдение стандартов может быть обязательным требованием.</w:t>
       </w:r>
     </w:p>
     <w:p>
@@ -5577,19 +5040,7 @@
         </w:numPr>
       </w:pPr>
       <w:r>
-        <w:t xml:space="preserve">Model </w:t>
-      </w:r>
-      <w:proofErr w:type="spellStart"/>
-      <w:r>
-        <w:t>Advisor</w:t>
-      </w:r>
-      <w:proofErr w:type="spellEnd"/>
-      <w:r>
-        <w:t xml:space="preserve"> может быть очень полезным инструментом для повышения эффективности разработчика и упрощения процесса проверки моделей. </w:t>
-      </w:r>
-      <w:r>
-        <w:lastRenderedPageBreak/>
-        <w:t xml:space="preserve">Автоматическое выполнение анализа и предоставление рекомендаций позволяет сэкономить время и уменьшить вероятность </w:t>
+        <w:t xml:space="preserve">Model Advisor может быть очень полезным инструментом для повышения эффективности разработчика и упрощения процесса проверки моделей. Автоматическое выполнение анализа и предоставление рекомендаций позволяет сэкономить время и уменьшить вероятность </w:t>
       </w:r>
       <w:r>
         <w:t>допущения ошибок</w:t>
@@ -5625,14 +5076,11 @@
         <w:pStyle w:val="af3"/>
       </w:pPr>
       <w:r>
-        <w:rPr>
-          <w:noProof/>
-        </w:rPr>
         <w:drawing>
-          <wp:inline distT="0" distB="0" distL="0" distR="0" wp14:anchorId="14EFD814" wp14:editId="269FA37D">
-            <wp:extent cx="6120130" cy="3289300"/>
+          <wp:inline distT="0" distB="0" distL="0" distR="0" wp14:anchorId="01712C25" wp14:editId="5CBC2F06">
+            <wp:extent cx="6120130" cy="3536950"/>
             <wp:effectExtent l="0" t="0" r="0" b="6350"/>
-            <wp:docPr id="1" name="Рисунок 1"/>
+            <wp:docPr id="1599177833" name="Рисунок 1"/>
             <wp:cNvGraphicFramePr>
               <a:graphicFrameLocks xmlns:a="http://schemas.openxmlformats.org/drawingml/2006/main" noChangeAspect="1"/>
             </wp:cNvGraphicFramePr>
@@ -5640,7 +5088,7 @@
               <a:graphicData uri="http://schemas.openxmlformats.org/drawingml/2006/picture">
                 <pic:pic xmlns:pic="http://schemas.openxmlformats.org/drawingml/2006/picture">
                   <pic:nvPicPr>
-                    <pic:cNvPr id="1" name=""/>
+                    <pic:cNvPr id="1599177833" name=""/>
                     <pic:cNvPicPr/>
                   </pic:nvPicPr>
                   <pic:blipFill>
@@ -5652,7 +5100,7 @@
                   <pic:spPr>
                     <a:xfrm>
                       <a:off x="0" y="0"/>
-                      <a:ext cx="6120130" cy="3289300"/>
+                      <a:ext cx="6120130" cy="3536950"/>
                     </a:xfrm>
                     <a:prstGeom prst="rect">
                       <a:avLst/>
@@ -5692,7 +5140,11 @@
         <w:pStyle w:val="af1"/>
       </w:pPr>
       <w:r>
-        <w:t>Примечание: Многие автоматические тесты работают в режиме TRUE/FALSE, то есть не учитывают частичную оптимизацию, которая применялась в данной модели для сохранения удобочитаемости; а также не учитывают преждевременную оптимизацию, необходимую для сохранения темпа разработки в будущем.</w:t>
+        <w:t xml:space="preserve">Примечание: Многие автоматические тесты работают в режиме TRUE/FALSE, то есть не учитывают частичную оптимизацию, которая </w:t>
+      </w:r>
+      <w:r>
+        <w:lastRenderedPageBreak/>
+        <w:t>применялась в данной модели для сохранения удобочитаемости; а также не учитывают преждевременную оптимизацию, необходимую для сохранения темпа разработки в будущем.</w:t>
       </w:r>
     </w:p>
     <w:p>
@@ -7610,6 +7062,7 @@
   <w:style w:type="character" w:default="1" w:styleId="a0">
     <w:name w:val="Default Paragraph Font"/>
     <w:uiPriority w:val="1"/>
+    <w:semiHidden/>
     <w:unhideWhenUsed/>
   </w:style>
   <w:style w:type="table" w:default="1" w:styleId="a1">
@@ -8775,6 +8228,7 @@
     <w:rsid w:val="000464AE"/>
     <w:rsid w:val="000F479F"/>
     <w:rsid w:val="00196B2A"/>
+    <w:rsid w:val="002F0429"/>
     <w:rsid w:val="00614130"/>
     <w:rsid w:val="006E15D2"/>
     <w:rsid w:val="00866ED8"/>
@@ -8782,6 +8236,7 @@
     <w:rsid w:val="00A04154"/>
     <w:rsid w:val="00AC1762"/>
     <w:rsid w:val="00AF0869"/>
+    <w:rsid w:val="00B04795"/>
     <w:rsid w:val="00BF4931"/>
     <w:rsid w:val="00FC496F"/>
   </w:rsids>

</xml_diff>